<commit_message>
Update CloudFuzzy - Předpověď teploty pomocí fuzzy logiky.docx
</commit_message>
<xml_diff>
--- a/CloudFuzzy - Předpověď teploty pomocí fuzzy logiky.docx
+++ b/CloudFuzzy - Předpověď teploty pomocí fuzzy logiky.docx
@@ -3,6 +3,7 @@
 <w:document xmlns:wpc="http://schemas.microsoft.com/office/word/2010/wordprocessingCanvas" xmlns:cx="http://schemas.microsoft.com/office/drawing/2014/chartex" xmlns:cx1="http://schemas.microsoft.com/office/drawing/2015/9/8/chartex" xmlns:cx2="http://schemas.microsoft.com/office/drawing/2015/10/21/chartex" xmlns:cx3="http://schemas.microsoft.com/office/drawing/2016/5/9/chartex" xmlns:cx4="http://schemas.microsoft.com/office/drawing/2016/5/10/chartex" xmlns:cx5="http://schemas.microsoft.com/office/drawing/2016/5/11/chartex" xmlns:cx6="http://schemas.microsoft.com/office/drawing/2016/5/12/chartex" xmlns:cx7="http://schemas.microsoft.com/office/drawing/2016/5/13/chartex" xmlns:cx8="http://schemas.microsoft.com/office/drawing/2016/5/14/chartex" xmlns:mc="http://schemas.openxmlformats.org/markup-compatibility/2006" xmlns:aink="http://schemas.microsoft.com/office/drawing/2016/ink" xmlns:am3d="http://schemas.microsoft.com/office/drawing/2017/model3d" xmlns:o="urn:schemas-microsoft-com:office:office" xmlns:oel="http://schemas.microsoft.com/office/2019/extlst" xmlns:r="http://schemas.openxmlformats.org/officeDocument/2006/relationships" xmlns:m="http://schemas.openxmlformats.org/officeDocument/2006/math" xmlns:v="urn:schemas-microsoft-com:vml" xmlns:wp14="http://schemas.microsoft.com/office/word/2010/wordprocessingDrawing" xmlns:wp="http://schemas.openxmlformats.org/drawingml/2006/wordprocessingDrawing" xmlns:w10="urn:schemas-microsoft-com:office:word" xmlns:w="http://schemas.openxmlformats.org/wordprocessingml/2006/main" xmlns:w14="http://schemas.microsoft.com/office/word/2010/wordml" xmlns:w15="http://schemas.microsoft.com/office/word/2012/wordml" xmlns:w16cex="http://schemas.microsoft.com/office/word/2018/wordml/cex" xmlns:w16cid="http://schemas.microsoft.com/office/word/2016/wordml/cid" xmlns:w16="http://schemas.microsoft.com/office/word/2018/wordml" xmlns:w16sdtdh="http://schemas.microsoft.com/office/word/2020/wordml/sdtdatahash" xmlns:w16se="http://schemas.microsoft.com/office/word/2015/wordml/symex" xmlns:wpg="http://schemas.microsoft.com/office/word/2010/wordprocessingGroup" xmlns:wpi="http://schemas.microsoft.com/office/word/2010/wordprocessingInk" xmlns:wne="http://schemas.microsoft.com/office/word/2006/wordml" xmlns:wps="http://schemas.microsoft.com/office/word/2010/wordprocessingShape" mc:Ignorable="w14 w15 w16se w16cid w16 w16cex w16sdtdh wp14">
   <w:body>
     <w:p>
+      <w:bookmarkStart w:id="0" w:name="_Hlk153708164"/>
       <w:r>
         <w:rPr>
           <w:rFonts w:eastAsia="MS Mincho"/>
@@ -347,10 +348,10 @@
       <w:r>
         <w:t>úvod</w:t>
       </w:r>
-      <w:bookmarkStart w:id="0" w:name="OLE_LINK13"/>
-      <w:bookmarkStart w:id="1" w:name="OLE_LINK14"/>
-      <w:bookmarkStart w:id="2" w:name="OLE_LINK15"/>
-      <w:bookmarkStart w:id="3" w:name="OLE_LINK16"/>
+      <w:bookmarkStart w:id="1" w:name="OLE_LINK13"/>
+      <w:bookmarkStart w:id="2" w:name="OLE_LINK14"/>
+      <w:bookmarkStart w:id="3" w:name="OLE_LINK15"/>
+      <w:bookmarkStart w:id="4" w:name="OLE_LINK16"/>
     </w:p>
     <w:p>
       <w:pPr>
@@ -381,7 +382,13 @@
         <w:rPr>
           <w:lang w:val="cs-CZ" w:eastAsia="cs-CZ"/>
         </w:rPr>
-        <w:t xml:space="preserve"> existuje celá řada</w:t>
+        <w:t xml:space="preserve"> existuje </w:t>
+      </w:r>
+      <w:r>
+        <w:rPr>
+          <w:lang w:val="cs-CZ" w:eastAsia="cs-CZ"/>
+        </w:rPr>
+        <w:t>celá řada</w:t>
       </w:r>
       <w:r>
         <w:rPr>
@@ -391,9 +398,16 @@
       </w:r>
       <w:r>
         <w:rPr>
-          <w:lang w:val="cs-CZ" w:eastAsia="cs-CZ"/>
-        </w:rPr>
-        <w:t xml:space="preserve"> od předpověd</w:t>
+          <w:color w:val="FF0000"/>
+          <w:lang w:val="cs-CZ" w:eastAsia="cs-CZ"/>
+        </w:rPr>
+        <w:t xml:space="preserve"> </w:t>
+      </w:r>
+      <w:r>
+        <w:rPr>
+          <w:lang w:val="cs-CZ" w:eastAsia="cs-CZ"/>
+        </w:rPr>
+        <w:t>od předpověd</w:t>
       </w:r>
       <w:r>
         <w:rPr>
@@ -551,13 +565,7 @@
         <w:rPr>
           <w:lang w:val="cs-CZ" w:eastAsia="cs-CZ"/>
         </w:rPr>
-        <w:t xml:space="preserve"> </w:t>
-      </w:r>
-      <w:r>
-        <w:rPr>
-          <w:lang w:val="cs-CZ" w:eastAsia="cs-CZ"/>
-        </w:rPr>
-        <w:t>může</w:t>
+        <w:t xml:space="preserve"> může</w:t>
       </w:r>
       <w:r>
         <w:rPr>
@@ -1419,7 +1427,31 @@
         <w:rPr>
           <w:lang w:val="cs-CZ" w:eastAsia="cs-CZ"/>
         </w:rPr>
-        <w:t>fuzzy inferenční systém nad programem MATLAB.</w:t>
+        <w:t xml:space="preserve">fuzzy inferenční systém </w:t>
+      </w:r>
+      <w:r>
+        <w:rPr>
+          <w:lang w:val="cs-CZ" w:eastAsia="cs-CZ"/>
+        </w:rPr>
+        <w:t>v</w:t>
+      </w:r>
+      <w:r>
+        <w:rPr>
+          <w:lang w:val="cs-CZ" w:eastAsia="cs-CZ"/>
+        </w:rPr>
+        <w:t xml:space="preserve"> program</w:t>
+      </w:r>
+      <w:r>
+        <w:rPr>
+          <w:lang w:val="cs-CZ" w:eastAsia="cs-CZ"/>
+        </w:rPr>
+        <w:t>u</w:t>
+      </w:r>
+      <w:r>
+        <w:rPr>
+          <w:lang w:val="cs-CZ" w:eastAsia="cs-CZ"/>
+        </w:rPr>
+        <w:t xml:space="preserve"> MATLAB.</w:t>
       </w:r>
       <w:r>
         <w:rPr>
@@ -1583,13 +1615,31 @@
         <w:rPr>
           <w:lang w:val="cs-CZ"/>
         </w:rPr>
-        <w:t>Vyvinuté modely uk</w:t>
-      </w:r>
-      <w:r>
-        <w:rPr>
-          <w:lang w:val="cs-CZ"/>
-        </w:rPr>
-        <w:t>ázali</w:t>
+        <w:t xml:space="preserve">Vyvinuté modely </w:t>
+      </w:r>
+      <w:r>
+        <w:rPr>
+          <w:lang w:val="cs-CZ"/>
+        </w:rPr>
+        <w:t>uk</w:t>
+      </w:r>
+      <w:r>
+        <w:rPr>
+          <w:lang w:val="cs-CZ"/>
+        </w:rPr>
+        <w:t>áza</w:t>
+      </w:r>
+      <w:r>
+        <w:rPr>
+          <w:lang w:val="cs-CZ"/>
+        </w:rPr>
+        <w:t>l</w:t>
+      </w:r>
+      <w:r>
+        <w:rPr>
+          <w:lang w:val="cs-CZ"/>
+        </w:rPr>
+        <w:t>y</w:t>
       </w:r>
       <w:r>
         <w:rPr>
@@ -1645,7 +1695,26 @@
         <w:rPr>
           <w:lang w:val="cs-CZ" w:eastAsia="cs-CZ"/>
         </w:rPr>
-        <w:t xml:space="preserve">studovali schopnosti fuzzy pravidel při modelování srážek v jihozápadní Africe. </w:t>
+        <w:t>studoval</w:t>
+      </w:r>
+      <w:r>
+        <w:rPr>
+          <w:lang w:val="cs-CZ" w:eastAsia="cs-CZ"/>
+        </w:rPr>
+        <w:t>i</w:t>
+      </w:r>
+      <w:r>
+        <w:rPr>
+          <w:color w:val="FF0000"/>
+          <w:lang w:val="cs-CZ" w:eastAsia="cs-CZ"/>
+        </w:rPr>
+        <w:t xml:space="preserve"> </w:t>
+      </w:r>
+      <w:r>
+        <w:rPr>
+          <w:lang w:val="cs-CZ" w:eastAsia="cs-CZ"/>
+        </w:rPr>
+        <w:t xml:space="preserve">schopnosti fuzzy pravidel při modelování srážek v jihozápadní Africe. </w:t>
       </w:r>
       <w:r>
         <w:rPr>
@@ -1738,7 +1807,13 @@
         <w:rPr>
           <w:lang w:val="cs-CZ" w:eastAsia="cs-CZ"/>
         </w:rPr>
-        <w:t>byli</w:t>
+        <w:t>byl</w:t>
+      </w:r>
+      <w:r>
+        <w:rPr>
+          <w:lang w:val="cs-CZ" w:eastAsia="cs-CZ"/>
+        </w:rPr>
+        <w:t>i</w:t>
       </w:r>
       <w:r>
         <w:rPr>
@@ -1854,7 +1929,26 @@
         <w:rPr>
           <w:lang w:val="cs-CZ" w:eastAsia="cs-CZ"/>
         </w:rPr>
-        <w:t>na začátku algoritmu. Postupnou adaptací tohoto modelu na skutečných a aktuálních datech se zpřesnily výsledky předpovědi, a dosahovali vyšších přesností</w:t>
+        <w:t>na začátku algoritmu. Postupnou adaptací tohoto modelu na skutečných a aktuálních datech se zpřesnily výsledky předpovědi, a dosahoval</w:t>
+      </w:r>
+      <w:r>
+        <w:rPr>
+          <w:lang w:val="cs-CZ" w:eastAsia="cs-CZ"/>
+        </w:rPr>
+        <w:t>y</w:t>
+      </w:r>
+      <w:r>
+        <w:rPr>
+          <w:color w:val="FF0000"/>
+          <w:lang w:val="cs-CZ" w:eastAsia="cs-CZ"/>
+        </w:rPr>
+        <w:t xml:space="preserve"> </w:t>
+      </w:r>
+      <w:r>
+        <w:rPr>
+          <w:lang w:val="cs-CZ" w:eastAsia="cs-CZ"/>
+        </w:rPr>
+        <w:t>vyšších přesností</w:t>
       </w:r>
       <w:r>
         <w:rPr>
@@ -1904,21 +1998,19 @@
         <w:rPr>
           <w:lang w:val="cs-CZ" w:eastAsia="cs-CZ"/>
         </w:rPr>
-        <w:t xml:space="preserve"> za pomocí fuzzy logiky. Dali si za cíl predikovat v systému místo a čas změny. </w:t>
-      </w:r>
-      <w:proofErr w:type="gramStart"/>
-      <w:r>
-        <w:rPr>
-          <w:lang w:val="cs-CZ" w:eastAsia="cs-CZ"/>
-        </w:rPr>
-        <w:t>K</w:t>
-      </w:r>
-      <w:proofErr w:type="gramEnd"/>
-      <w:r>
-        <w:rPr>
-          <w:lang w:val="cs-CZ" w:eastAsia="cs-CZ"/>
-        </w:rPr>
-        <w:t> komu využili dvě fuzzy metody Ma</w:t>
+        <w:t xml:space="preserve"> za pomocí fuzzy logiky. Dali si za cíl predikovat v systému místo a čas změny. K </w:t>
+      </w:r>
+      <w:r>
+        <w:rPr>
+          <w:lang w:val="cs-CZ" w:eastAsia="cs-CZ"/>
+        </w:rPr>
+        <w:t>t</w:t>
+      </w:r>
+      <w:r>
+        <w:rPr>
+          <w:lang w:val="cs-CZ" w:eastAsia="cs-CZ"/>
+        </w:rPr>
+        <w:t>omu využili dvě fuzzy metody Ma</w:t>
       </w:r>
       <w:r>
         <w:rPr>
@@ -1974,21 +2066,19 @@
         <w:rPr>
           <w:lang w:val="cs-CZ" w:eastAsia="cs-CZ"/>
         </w:rPr>
-        <w:t xml:space="preserve">V dalším článku [10] se výzkumníci pokusili nasimulovat a designovat „smart“ prádelní šňůru s predikcí věšení prádla dle aktuálního počasí. </w:t>
-      </w:r>
-      <w:proofErr w:type="gramStart"/>
-      <w:r>
-        <w:rPr>
-          <w:lang w:val="cs-CZ" w:eastAsia="cs-CZ"/>
-        </w:rPr>
-        <w:t>K</w:t>
-      </w:r>
-      <w:proofErr w:type="gramEnd"/>
-      <w:r>
-        <w:rPr>
-          <w:lang w:val="cs-CZ" w:eastAsia="cs-CZ"/>
-        </w:rPr>
-        <w:t> komu využívají surová data z předpovědi počasí, která následně předáva</w:t>
+        <w:t>V dalším článku [10] se výzkumníci pokusili nasimulovat a designovat „smart“ prádelní šňůru s predikcí věšení prádla dle aktuálního počasí. K </w:t>
+      </w:r>
+      <w:r>
+        <w:rPr>
+          <w:lang w:val="cs-CZ" w:eastAsia="cs-CZ"/>
+        </w:rPr>
+        <w:t>t</w:t>
+      </w:r>
+      <w:r>
+        <w:rPr>
+          <w:lang w:val="cs-CZ" w:eastAsia="cs-CZ"/>
+        </w:rPr>
+        <w:t>omu využívají surová data z předpovědi počasí, která následně předáva</w:t>
       </w:r>
       <w:r>
         <w:rPr>
@@ -2080,7 +2170,38 @@
         <w:rPr>
           <w:lang w:val="cs-CZ" w:eastAsia="cs-CZ"/>
         </w:rPr>
-        <w:t xml:space="preserve"> porovnány s experimentálními pozorováními zjištěním hodnot RMSE a R2.</w:t>
+        <w:t xml:space="preserve"> porovnány s experimentálním pozorován</w:t>
+      </w:r>
+      <w:r>
+        <w:rPr>
+          <w:lang w:val="cs-CZ" w:eastAsia="cs-CZ"/>
+        </w:rPr>
+        <w:t>ím</w:t>
+      </w:r>
+      <w:r>
+        <w:rPr>
+          <w:color w:val="FF0000"/>
+          <w:lang w:val="cs-CZ" w:eastAsia="cs-CZ"/>
+        </w:rPr>
+        <w:t xml:space="preserve"> </w:t>
+      </w:r>
+      <w:r>
+        <w:rPr>
+          <w:lang w:val="cs-CZ" w:eastAsia="cs-CZ"/>
+        </w:rPr>
+        <w:t>zjištěn</w:t>
+      </w:r>
+      <w:r>
+        <w:rPr>
+          <w:lang w:val="cs-CZ" w:eastAsia="cs-CZ"/>
+        </w:rPr>
+        <w:t>ých</w:t>
+      </w:r>
+      <w:r>
+        <w:rPr>
+          <w:lang w:val="cs-CZ" w:eastAsia="cs-CZ"/>
+        </w:rPr>
+        <w:t xml:space="preserve"> hodnot RMSE a R2.</w:t>
       </w:r>
       <w:r>
         <w:rPr>
@@ -2233,7 +2354,7 @@
         <w:rPr>
           <w:lang w:val="cs-CZ"/>
         </w:rPr>
-        <w:t>V předešlé kapitole byl definován problém, který bude</w:t>
+        <w:t>V předešlé kapitole byl definován problém, který</w:t>
       </w:r>
       <w:r>
         <w:rPr>
@@ -2245,7 +2366,25 @@
         <w:rPr>
           <w:lang w:val="cs-CZ"/>
         </w:rPr>
-        <w:t>zde zkoumán, a</w:t>
+        <w:t>zde</w:t>
+      </w:r>
+      <w:r>
+        <w:rPr>
+          <w:lang w:val="cs-CZ"/>
+        </w:rPr>
+        <w:t xml:space="preserve"> bude</w:t>
+      </w:r>
+      <w:r>
+        <w:rPr>
+          <w:lang w:val="cs-CZ"/>
+        </w:rPr>
+        <w:t xml:space="preserve"> </w:t>
+      </w:r>
+      <w:r>
+        <w:rPr>
+          <w:lang w:val="cs-CZ"/>
+        </w:rPr>
+        <w:t>zkoumán, a</w:t>
       </w:r>
       <w:r>
         <w:rPr>
@@ -2793,9 +2932,16 @@
       </w:r>
       <w:r>
         <w:rPr>
-          <w:lang w:val="cs-CZ"/>
-        </w:rPr>
-        <w:t xml:space="preserve">, a </w:t>
+          <w:color w:val="FF0000"/>
+          <w:lang w:val="cs-CZ"/>
+        </w:rPr>
+        <w:t xml:space="preserve">, </w:t>
+      </w:r>
+      <w:r>
+        <w:rPr>
+          <w:lang w:val="cs-CZ"/>
+        </w:rPr>
+        <w:t xml:space="preserve">a </w:t>
       </w:r>
       <w:r>
         <w:rPr>
@@ -2862,7 +3008,19 @@
         <w:rPr>
           <w:lang w:val="cs-CZ"/>
         </w:rPr>
-        <w:t>rojekt zpracováván v prostředí MATLAB R18a spolu s rozšířením Fuzzy Logic Toolbox od společnosti MATLAB.</w:t>
+        <w:t>rojekt zpracován v prostředí MATLAB R</w:t>
+      </w:r>
+      <w:r>
+        <w:rPr>
+          <w:lang w:val="cs-CZ"/>
+        </w:rPr>
+        <w:t>18a</w:t>
+      </w:r>
+      <w:r>
+        <w:rPr>
+          <w:lang w:val="cs-CZ"/>
+        </w:rPr>
+        <w:t xml:space="preserve"> spolu s rozšířením Fuzzy Logic Toolbox od společnosti MATLAB.</w:t>
       </w:r>
       <w:r>
         <w:rPr>
@@ -2898,7 +3056,50 @@
         <w:rPr>
           <w:lang w:val="cs-CZ"/>
         </w:rPr>
-        <w:t>ejběžnějším typem fuzzy inferenčního systému, který používá fuzzy logiku k reprezentaci neurčitosti a fuzzy množin k reprezentaci jazykových proměnných.</w:t>
+        <w:t>ejběžnějším typem fuzzy inferenční</w:t>
+      </w:r>
+      <w:r>
+        <w:rPr>
+          <w:lang w:val="cs-CZ"/>
+        </w:rPr>
+        <w:t>c</w:t>
+      </w:r>
+      <w:r>
+        <w:rPr>
+          <w:lang w:val="cs-CZ"/>
+        </w:rPr>
+        <w:t>h systém</w:t>
+      </w:r>
+      <w:r>
+        <w:rPr>
+          <w:lang w:val="cs-CZ"/>
+        </w:rPr>
+        <w:t>ů</w:t>
+      </w:r>
+      <w:r>
+        <w:rPr>
+          <w:lang w:val="cs-CZ"/>
+        </w:rPr>
+        <w:t>, kter</w:t>
+      </w:r>
+      <w:r>
+        <w:rPr>
+          <w:lang w:val="cs-CZ"/>
+        </w:rPr>
+        <w:t>ý</w:t>
+      </w:r>
+      <w:r>
+        <w:rPr>
+          <w:color w:val="FF0000"/>
+          <w:lang w:val="cs-CZ"/>
+        </w:rPr>
+        <w:t xml:space="preserve"> </w:t>
+      </w:r>
+      <w:r>
+        <w:rPr>
+          <w:lang w:val="cs-CZ"/>
+        </w:rPr>
+        <w:t>používá fuzzy logiku k reprezentaci neurčitosti a fuzzy množin k reprezentaci jazykových proměnných.</w:t>
       </w:r>
       <w:r>
         <w:rPr>
@@ -3426,7 +3627,19 @@
         <w:rPr>
           <w:lang w:val="cs-CZ"/>
         </w:rPr>
-        <w:t xml:space="preserve"> formulována na základě odborných znalostí a zkušeností v oboru meteorologie, s přihlédnutím na</w:t>
+        <w:t xml:space="preserve"> formulována na základě odborných znalostí a zkušeností v oboru meteorologie</w:t>
+      </w:r>
+      <w:r>
+        <w:rPr>
+          <w:lang w:val="cs-CZ"/>
+        </w:rPr>
+        <w:t>,</w:t>
+      </w:r>
+      <w:r>
+        <w:rPr>
+          <w:lang w:val="cs-CZ"/>
+        </w:rPr>
+        <w:t xml:space="preserve"> s přihlédnutím na</w:t>
       </w:r>
       <w:r>
         <w:rPr>
@@ -3616,7 +3829,31 @@
         <w:rPr>
           <w:lang w:val="cs-CZ"/>
         </w:rPr>
-        <w:t xml:space="preserve"> pokročile použití metody ANFIS, tz</w:t>
+        <w:t xml:space="preserve"> </w:t>
+      </w:r>
+      <w:r>
+        <w:rPr>
+          <w:lang w:val="cs-CZ"/>
+        </w:rPr>
+        <w:t>pokročil</w:t>
+      </w:r>
+      <w:r>
+        <w:rPr>
+          <w:lang w:val="cs-CZ"/>
+        </w:rPr>
+        <w:t>é</w:t>
+      </w:r>
+      <w:r>
+        <w:rPr>
+          <w:lang w:val="cs-CZ"/>
+        </w:rPr>
+        <w:t xml:space="preserve"> použití </w:t>
+      </w:r>
+      <w:r>
+        <w:rPr>
+          <w:lang w:val="cs-CZ"/>
+        </w:rPr>
+        <w:t>metody ANFIS, tz</w:t>
       </w:r>
       <w:r>
         <w:rPr>
@@ -3628,7 +3865,19 @@
         <w:rPr>
           <w:lang w:val="cs-CZ"/>
         </w:rPr>
-        <w:t>. že „optimal2“ obsahuje krok pro výpočet původního MSE před optimalizací, a tím poskytuje porovnání výkonosti před optimalizací. Dále také nastavuje rozsah vstupních proměnných</w:t>
+        <w:t xml:space="preserve">. že „optimal2“ obsahuje krok </w:t>
+      </w:r>
+      <w:r>
+        <w:rPr>
+          <w:lang w:val="cs-CZ"/>
+        </w:rPr>
+        <w:t>pro</w:t>
+      </w:r>
+      <w:r>
+        <w:rPr>
+          <w:lang w:val="cs-CZ"/>
+        </w:rPr>
+        <w:t xml:space="preserve"> výpočet původního MSE před optimalizací, a tím poskytuje porovnání výkonosti před optimalizací. Dále také nastavuje rozsah vstupních proměnných</w:t>
       </w:r>
       <w:r>
         <w:rPr>
@@ -3812,6 +4061,7 @@
       </w:r>
       <w:r>
         <w:rPr>
+          <w:color w:val="FF0000"/>
           <w:lang w:val="cs-CZ"/>
         </w:rPr>
         <w:t>,</w:t>
@@ -5120,13 +5370,7 @@
         <w:rPr>
           <w:lang w:val="cs-CZ"/>
         </w:rPr>
-        <w:t>shodn</w:t>
-      </w:r>
-      <w:r>
-        <w:rPr>
-          <w:lang w:val="cs-CZ"/>
-        </w:rPr>
-        <w:t xml:space="preserve">é </w:t>
+        <w:t xml:space="preserve">shodné </w:t>
       </w:r>
       <w:r>
         <w:rPr>
@@ -5869,10 +6113,10 @@
         <w:t xml:space="preserve"> </w:t>
       </w:r>
     </w:p>
-    <w:bookmarkEnd w:id="0"/>
     <w:bookmarkEnd w:id="1"/>
     <w:bookmarkEnd w:id="2"/>
     <w:bookmarkEnd w:id="3"/>
+    <w:bookmarkEnd w:id="4"/>
     <w:p>
       <w:pPr>
         <w:pStyle w:val="Nadpis1"/>
@@ -5898,7 +6142,19 @@
         <w:rPr>
           <w:lang w:val="cs-CZ"/>
         </w:rPr>
-        <w:t>Fuzzy logika se v poslední době těší velké obliby, kter</w:t>
+        <w:t>Fuzzy logika se v poslední době těší velké oblib</w:t>
+      </w:r>
+      <w:r>
+        <w:rPr>
+          <w:lang w:val="cs-CZ"/>
+        </w:rPr>
+        <w:t>ě</w:t>
+      </w:r>
+      <w:r>
+        <w:rPr>
+          <w:lang w:val="cs-CZ"/>
+        </w:rPr>
+        <w:t>, kter</w:t>
       </w:r>
       <w:r>
         <w:rPr>
@@ -5922,13 +6178,13 @@
         <w:rPr>
           <w:lang w:val="cs-CZ"/>
         </w:rPr>
-        <w:t xml:space="preserve">neuronových sítí. Fuzzy logika nabízí jednoduší implementaci než u neuronových sítí, ale narozdíl od </w:t>
-      </w:r>
-      <w:r>
-        <w:rPr>
-          <w:lang w:val="cs-CZ"/>
-        </w:rPr>
-        <w:t>neuronových sítí</w:t>
+        <w:t xml:space="preserve">neuronových sítí. Fuzzy logika nabízí jednoduší implementaci než u neuronových sítí, </w:t>
+      </w:r>
+      <w:r>
+        <w:rPr>
+          <w:lang w:val="cs-CZ"/>
+        </w:rPr>
+        <w:t>ale na</w:t>
       </w:r>
       <w:r>
         <w:rPr>
@@ -5940,6 +6196,24 @@
         <w:rPr>
           <w:lang w:val="cs-CZ"/>
         </w:rPr>
+        <w:t xml:space="preserve">rozdíl </w:t>
+      </w:r>
+      <w:r>
+        <w:rPr>
+          <w:lang w:val="cs-CZ"/>
+        </w:rPr>
+        <w:t xml:space="preserve">od </w:t>
+      </w:r>
+      <w:r>
+        <w:rPr>
+          <w:lang w:val="cs-CZ"/>
+        </w:rPr>
+        <w:t xml:space="preserve">neuronových sítí </w:t>
+      </w:r>
+      <w:r>
+        <w:rPr>
+          <w:lang w:val="cs-CZ"/>
+        </w:rPr>
         <w:t xml:space="preserve">je zájem </w:t>
       </w:r>
       <w:r>
@@ -5952,7 +6226,55 @@
         <w:rPr>
           <w:lang w:val="cs-CZ"/>
         </w:rPr>
-        <w:t xml:space="preserve">spíše akademický. Ve vědeckém světě se zatím neprování přímá implementace do praktických systémů a řešení. I přes tento fakt, fuzzy logika má velký potenciál, ať už samo o sobě, nebo s využitím dalších technologií, jako je neuro-fuzzy řešení, které se </w:t>
+        <w:t>spíše akademický. Ve vědeckém světě se zatím neprová</w:t>
+      </w:r>
+      <w:r>
+        <w:rPr>
+          <w:lang w:val="cs-CZ"/>
+        </w:rPr>
+        <w:t>d</w:t>
+      </w:r>
+      <w:r>
+        <w:rPr>
+          <w:lang w:val="cs-CZ"/>
+        </w:rPr>
+        <w:t>í přímá implementace do praktických systémů a řešení. I přes tento fakt</w:t>
+      </w:r>
+      <w:r>
+        <w:rPr>
+          <w:lang w:val="cs-CZ"/>
+        </w:rPr>
+        <w:t xml:space="preserve"> má</w:t>
+      </w:r>
+      <w:r>
+        <w:rPr>
+          <w:lang w:val="cs-CZ"/>
+        </w:rPr>
+        <w:t xml:space="preserve"> fuzzy logika</w:t>
+      </w:r>
+      <w:r>
+        <w:rPr>
+          <w:lang w:val="cs-CZ"/>
+        </w:rPr>
+        <w:t xml:space="preserve"> </w:t>
+      </w:r>
+      <w:r>
+        <w:rPr>
+          <w:lang w:val="cs-CZ"/>
+        </w:rPr>
+        <w:t xml:space="preserve"> velký potenciál, ať už sam</w:t>
+      </w:r>
+      <w:r>
+        <w:rPr>
+          <w:lang w:val="cs-CZ"/>
+        </w:rPr>
+        <w:t>o o sobě</w:t>
+      </w:r>
+      <w:r>
+        <w:rPr>
+          <w:lang w:val="cs-CZ"/>
+        </w:rPr>
+        <w:t xml:space="preserve"> nebo s využitím dalších technologií, jako je neuro-fuzzy řešení, které se </w:t>
       </w:r>
       <w:r>
         <w:rPr>
@@ -5976,7 +6298,7 @@
         <w:rPr>
           <w:lang w:val="cs-CZ"/>
         </w:rPr>
-        <w:t xml:space="preserve"> modelu a zhodnocení jeho výkonu. Model byl testován na reálných datech, a výsledky ukázaly, že je schopen předpovídat teplotu s určitou mírou chyby. V konečném důsledku tento projekt představuje příklad užitečného využití fuzzy logiky pro modelování a řešení složitých problémů, které zahrnují nejistotu a nepřesnost. Ukazuje, jak fuzzy logické metody mohou poskytnout praktické a účinné řešení v různých oblastech a aplikacích.</w:t>
+        <w:t xml:space="preserve"> modelu a zhodnocení jeho výkonu. Model byl testován na reálných datech a výsledky ukázaly, že je schopen předpovídat teplotu s určitou mírou chyby. V konečném důsledku tento projekt představuje příklad užitečného využití fuzzy logiky pro modelování a řešení složitých problémů, které zahrnují nejistotu a nepřesnost. Ukazuje, jak fuzzy logické metody mohou poskytnout praktické a účinné řešení v různých oblastech a aplikacích.</w:t>
       </w:r>
     </w:p>
     <w:p>
@@ -6110,6 +6432,7 @@
         <w:t>JANG, J.-S.R. ANFIS: adaptive-network-based fuzzy inference system. Online. IEEE Transactions on Systems, Man, and Cybernetics. Roč. 23, č. 3, s. 665-685. ISSN 00189472. Dostupné z: https://doi.org/10.1109/21.256541. [cit. 2023-11-2</w:t>
       </w:r>
     </w:p>
+    <w:bookmarkEnd w:id="0"/>
     <w:p>
       <w:pPr>
         <w:pStyle w:val="figurecaption"/>

</xml_diff>